<commit_message>
Added complexity evaluation to the documentation
</commit_message>
<xml_diff>
--- a/documentation_heb.docx
+++ b/documentation_heb.docx
@@ -1121,7 +1121,7 @@
             <v:path o:extrusionok="f" gradientshapeok="t" o:connecttype="rect"/>
             <o:lock v:ext="edit" aspectratio="t"/>
           </v:shapetype>
-          <v:shape id="_x0000_i1025" type="#_x0000_t75" style="width:303.75pt;height:280.5pt">
+          <v:shape id="_x0000_i1025" type="#_x0000_t75" style="width:303.6pt;height:280.55pt">
             <v:imagedata r:id="rId8" o:title="photo_2015-04-27_16-35-56"/>
           </v:shape>
         </w:pict>
@@ -3072,15 +3072,250 @@
     </w:p>
     <w:p>
       <w:pPr>
+        <w:bidi/>
+        <w:spacing w:line="360" w:lineRule="auto"/>
+        <w:rPr>
+          <w:b/>
+          <w:bCs/>
+          <w:sz w:val="36"/>
+          <w:szCs w:val="36"/>
+          <w:u w:val="single"/>
+          <w:rtl/>
+        </w:rPr>
+      </w:pPr>
+      <w:r>
+        <w:rPr>
+          <w:rFonts w:hint="cs"/>
+          <w:b/>
+          <w:bCs/>
+          <w:sz w:val="36"/>
+          <w:szCs w:val="36"/>
+          <w:u w:val="single"/>
+          <w:rtl/>
+        </w:rPr>
+        <w:t>הערכת סיבוכיות</w:t>
+      </w:r>
+      <w:r>
+        <w:rPr>
+          <w:rFonts w:hint="cs"/>
+          <w:b/>
+          <w:bCs/>
+          <w:sz w:val="36"/>
+          <w:szCs w:val="36"/>
+          <w:u w:val="single"/>
+          <w:rtl/>
+        </w:rPr>
+        <w:t>:</w:t>
+      </w:r>
+    </w:p>
+    <w:p>
+      <w:pPr>
         <w:pStyle w:val="ListParagraph"/>
         <w:bidi/>
+        <w:spacing w:before="240" w:line="360" w:lineRule="auto"/>
+        <w:rPr>
+          <w:rFonts w:eastAsiaTheme="minorEastAsia"/>
+          <w:sz w:val="28"/>
+          <w:szCs w:val="28"/>
+          <w:rtl/>
+        </w:rPr>
+      </w:pPr>
+      <w:r>
+        <w:rPr>
+          <w:rFonts w:hint="cs"/>
+          <w:sz w:val="28"/>
+          <w:szCs w:val="28"/>
+          <w:rtl/>
+        </w:rPr>
+        <w:t xml:space="preserve">סיבוכיות הריצה של תוכנית זו היא:  </w:t>
+      </w:r>
+      <m:oMath>
+        <m:r>
+          <w:rPr>
+            <w:rFonts w:ascii="Cambria Math" w:hAnsi="Cambria Math"/>
+            <w:sz w:val="28"/>
+            <w:szCs w:val="28"/>
+          </w:rPr>
+          <m:t>O(K*</m:t>
+        </m:r>
+        <m:f>
+          <m:fPr>
+            <m:ctrlPr>
+              <w:rPr>
+                <w:rFonts w:ascii="Cambria Math" w:hAnsi="Cambria Math"/>
+                <w:i/>
+                <w:sz w:val="28"/>
+                <w:szCs w:val="28"/>
+              </w:rPr>
+            </m:ctrlPr>
+          </m:fPr>
+          <m:num>
+            <m:r>
+              <w:rPr>
+                <w:rFonts w:ascii="Cambria Math" w:hAnsi="Cambria Math"/>
+                <w:sz w:val="28"/>
+                <w:szCs w:val="28"/>
+              </w:rPr>
+              <m:t>N</m:t>
+            </m:r>
+          </m:num>
+          <m:den>
+            <m:r>
+              <w:rPr>
+                <w:rFonts w:ascii="Cambria Math" w:hAnsi="Cambria Math"/>
+                <w:sz w:val="28"/>
+                <w:szCs w:val="28"/>
+              </w:rPr>
+              <m:t>mp</m:t>
+            </m:r>
+            <m:sSub>
+              <m:sSubPr>
+                <m:ctrlPr>
+                  <w:rPr>
+                    <w:rFonts w:ascii="Cambria Math" w:hAnsi="Cambria Math"/>
+                    <w:i/>
+                    <w:sz w:val="28"/>
+                    <w:szCs w:val="28"/>
+                  </w:rPr>
+                </m:ctrlPr>
+              </m:sSubPr>
+              <m:e>
+                <m:r>
+                  <w:rPr>
+                    <w:rFonts w:ascii="Cambria Math" w:hAnsi="Cambria Math"/>
+                    <w:sz w:val="28"/>
+                    <w:szCs w:val="28"/>
+                  </w:rPr>
+                  <m:t>i</m:t>
+                </m:r>
+              </m:e>
+              <m:sub>
+                <m:r>
+                  <w:rPr>
+                    <w:rFonts w:ascii="Cambria Math" w:hAnsi="Cambria Math"/>
+                    <w:sz w:val="28"/>
+                    <w:szCs w:val="28"/>
+                  </w:rPr>
+                  <m:t>procs</m:t>
+                </m:r>
+              </m:sub>
+            </m:sSub>
+            <m:r>
+              <w:rPr>
+                <w:rFonts w:ascii="Cambria Math" w:hAnsi="Cambria Math"/>
+                <w:sz w:val="28"/>
+                <w:szCs w:val="28"/>
+              </w:rPr>
+              <m:t xml:space="preserve"> * openm</m:t>
+            </m:r>
+            <m:sSub>
+              <m:sSubPr>
+                <m:ctrlPr>
+                  <w:rPr>
+                    <w:rFonts w:ascii="Cambria Math" w:hAnsi="Cambria Math"/>
+                    <w:i/>
+                    <w:sz w:val="28"/>
+                    <w:szCs w:val="28"/>
+                  </w:rPr>
+                </m:ctrlPr>
+              </m:sSubPr>
+              <m:e>
+                <m:r>
+                  <w:rPr>
+                    <w:rFonts w:ascii="Cambria Math" w:hAnsi="Cambria Math"/>
+                    <w:sz w:val="28"/>
+                    <w:szCs w:val="28"/>
+                  </w:rPr>
+                  <m:t>p</m:t>
+                </m:r>
+              </m:e>
+              <m:sub>
+                <m:r>
+                  <w:rPr>
+                    <w:rFonts w:ascii="Cambria Math" w:hAnsi="Cambria Math"/>
+                    <w:sz w:val="28"/>
+                    <w:szCs w:val="28"/>
+                  </w:rPr>
+                  <m:t>procs</m:t>
+                </m:r>
+              </m:sub>
+            </m:sSub>
+          </m:den>
+        </m:f>
+        <m:r>
+          <w:rPr>
+            <w:rFonts w:ascii="Cambria Math" w:hAnsi="Cambria Math"/>
+            <w:sz w:val="28"/>
+            <w:szCs w:val="28"/>
+          </w:rPr>
+          <m:t>*N)</m:t>
+        </m:r>
+      </m:oMath>
+      <w:r>
+        <w:rPr>
+          <w:rFonts w:eastAsiaTheme="minorEastAsia" w:hint="cs"/>
+          <w:sz w:val="28"/>
+          <w:szCs w:val="28"/>
+          <w:rtl/>
+        </w:rPr>
+        <w:t xml:space="preserve"> , כאשר:</w:t>
+      </w:r>
+    </w:p>
+    <w:p>
+      <w:pPr>
+        <w:pStyle w:val="ListParagraph"/>
+        <w:bidi/>
         <w:spacing w:before="240" w:line="276" w:lineRule="auto"/>
         <w:rPr>
-          <w:sz w:val="28"/>
-          <w:szCs w:val="28"/>
-          <w:rtl/>
-        </w:rPr>
-      </w:pPr>
+          <w:rFonts w:eastAsiaTheme="minorEastAsia"/>
+          <w:sz w:val="28"/>
+          <w:szCs w:val="28"/>
+          <w:rtl/>
+        </w:rPr>
+      </w:pPr>
+      <w:r>
+        <w:rPr>
+          <w:rFonts w:eastAsiaTheme="minorEastAsia" w:hint="cs"/>
+          <w:sz w:val="28"/>
+          <w:szCs w:val="28"/>
+        </w:rPr>
+        <w:t>K</w:t>
+      </w:r>
+      <w:r>
+        <w:rPr>
+          <w:rFonts w:eastAsiaTheme="minorEastAsia" w:hint="cs"/>
+          <w:sz w:val="28"/>
+          <w:szCs w:val="28"/>
+          <w:rtl/>
+        </w:rPr>
+        <w:t xml:space="preserve"> </w:t>
+      </w:r>
+      <w:r>
+        <w:rPr>
+          <w:rFonts w:eastAsiaTheme="minorEastAsia"/>
+          <w:sz w:val="28"/>
+          <w:szCs w:val="28"/>
+          <w:rtl/>
+        </w:rPr>
+        <w:t>–</w:t>
+      </w:r>
+      <w:r>
+        <w:rPr>
+          <w:rFonts w:eastAsiaTheme="minorEastAsia" w:hint="cs"/>
+          <w:sz w:val="28"/>
+          <w:szCs w:val="28"/>
+          <w:rtl/>
+        </w:rPr>
+        <w:t xml:space="preserve"> מספר ה-</w:t>
+      </w:r>
+      <w:r>
+        <w:rPr>
+          <w:rFonts w:eastAsiaTheme="minorEastAsia"/>
+          <w:sz w:val="28"/>
+          <w:szCs w:val="28"/>
+        </w:rPr>
+        <w:t>Observations</w:t>
+      </w:r>
     </w:p>
     <w:p>
       <w:pPr>
@@ -3088,11 +3323,55 @@
         <w:bidi/>
         <w:spacing w:before="240" w:line="276" w:lineRule="auto"/>
         <w:rPr>
-          <w:sz w:val="28"/>
-          <w:szCs w:val="28"/>
-          <w:rtl/>
-        </w:rPr>
-      </w:pPr>
+          <w:rFonts w:eastAsiaTheme="minorEastAsia"/>
+          <w:sz w:val="28"/>
+          <w:szCs w:val="28"/>
+          <w:rtl/>
+        </w:rPr>
+      </w:pPr>
+      <w:r>
+        <w:rPr>
+          <w:rFonts w:eastAsiaTheme="minorEastAsia" w:hint="cs"/>
+          <w:sz w:val="28"/>
+          <w:szCs w:val="28"/>
+        </w:rPr>
+        <w:t>N</w:t>
+      </w:r>
+      <w:r>
+        <w:rPr>
+          <w:rFonts w:eastAsiaTheme="minorEastAsia" w:hint="cs"/>
+          <w:sz w:val="28"/>
+          <w:szCs w:val="28"/>
+          <w:rtl/>
+        </w:rPr>
+        <w:t xml:space="preserve"> </w:t>
+      </w:r>
+      <w:r>
+        <w:rPr>
+          <w:rFonts w:eastAsiaTheme="minorEastAsia"/>
+          <w:sz w:val="28"/>
+          <w:szCs w:val="28"/>
+          <w:rtl/>
+        </w:rPr>
+        <w:t>–</w:t>
+      </w:r>
+      <w:r>
+        <w:rPr>
+          <w:rFonts w:eastAsiaTheme="minorEastAsia" w:hint="cs"/>
+          <w:sz w:val="28"/>
+          <w:szCs w:val="28"/>
+          <w:rtl/>
+        </w:rPr>
+        <w:t xml:space="preserve"> מספר ה-</w:t>
+      </w:r>
+      <w:r>
+        <w:rPr>
+          <w:rFonts w:eastAsiaTheme="minorEastAsia"/>
+          <w:sz w:val="28"/>
+          <w:szCs w:val="28"/>
+        </w:rPr>
+        <w:t>States</w:t>
+      </w:r>
     </w:p>
     <w:p>
       <w:pPr>
@@ -3100,11 +3379,89 @@
         <w:bidi/>
         <w:spacing w:before="240" w:line="276" w:lineRule="auto"/>
         <w:rPr>
-          <w:sz w:val="28"/>
-          <w:szCs w:val="28"/>
-          <w:rtl/>
-        </w:rPr>
-      </w:pPr>
+          <w:rFonts w:eastAsiaTheme="minorEastAsia"/>
+          <w:sz w:val="28"/>
+          <w:szCs w:val="28"/>
+          <w:rtl/>
+        </w:rPr>
+      </w:pPr>
+      <m:oMath>
+        <m:r>
+          <w:rPr>
+            <w:rFonts w:ascii="Cambria Math" w:hAnsi="Cambria Math"/>
+            <w:sz w:val="28"/>
+            <w:szCs w:val="28"/>
+          </w:rPr>
+          <m:t>mp</m:t>
+        </m:r>
+        <m:sSub>
+          <m:sSubPr>
+            <m:ctrlPr>
+              <w:rPr>
+                <w:rFonts w:ascii="Cambria Math" w:hAnsi="Cambria Math"/>
+                <w:i/>
+                <w:sz w:val="28"/>
+                <w:szCs w:val="28"/>
+              </w:rPr>
+            </m:ctrlPr>
+          </m:sSubPr>
+          <m:e>
+            <m:r>
+              <w:rPr>
+                <w:rFonts w:ascii="Cambria Math" w:hAnsi="Cambria Math"/>
+                <w:sz w:val="28"/>
+                <w:szCs w:val="28"/>
+              </w:rPr>
+              <m:t>i</m:t>
+            </m:r>
+          </m:e>
+          <m:sub>
+            <m:r>
+              <w:rPr>
+                <w:rFonts w:ascii="Cambria Math" w:hAnsi="Cambria Math"/>
+                <w:sz w:val="28"/>
+                <w:szCs w:val="28"/>
+              </w:rPr>
+              <m:t>procs</m:t>
+            </m:r>
+          </m:sub>
+        </m:sSub>
+      </m:oMath>
+      <w:r>
+        <w:rPr>
+          <w:rFonts w:eastAsiaTheme="minorEastAsia" w:hint="cs"/>
+          <w:sz w:val="28"/>
+          <w:szCs w:val="28"/>
+          <w:rtl/>
+        </w:rPr>
+        <w:t xml:space="preserve"> </w:t>
+      </w:r>
+      <w:r>
+        <w:rPr>
+          <w:rFonts w:eastAsiaTheme="minorEastAsia"/>
+          <w:sz w:val="28"/>
+          <w:szCs w:val="28"/>
+          <w:rtl/>
+        </w:rPr>
+        <w:t>–</w:t>
+      </w:r>
+      <w:r>
+        <w:rPr>
+          <w:rFonts w:eastAsiaTheme="minorEastAsia" w:hint="cs"/>
+          <w:sz w:val="28"/>
+          <w:szCs w:val="28"/>
+          <w:rtl/>
+        </w:rPr>
+        <w:t xml:space="preserve"> מספר תהליכי ה-</w:t>
+      </w:r>
+      <w:r>
+        <w:rPr>
+          <w:rFonts w:eastAsiaTheme="minorEastAsia" w:hint="cs"/>
+          <w:sz w:val="28"/>
+          <w:szCs w:val="28"/>
+        </w:rPr>
+        <w:t>MPI</w:t>
+      </w:r>
     </w:p>
     <w:p>
       <w:pPr>
@@ -3112,11 +3469,89 @@
         <w:bidi/>
         <w:spacing w:before="240" w:line="276" w:lineRule="auto"/>
         <w:rPr>
-          <w:sz w:val="28"/>
-          <w:szCs w:val="28"/>
-          <w:rtl/>
-        </w:rPr>
-      </w:pPr>
+          <w:rFonts w:hint="cs"/>
+          <w:sz w:val="28"/>
+          <w:szCs w:val="28"/>
+          <w:rtl/>
+        </w:rPr>
+      </w:pPr>
+      <m:oMath>
+        <m:r>
+          <w:rPr>
+            <w:rFonts w:ascii="Cambria Math" w:hAnsi="Cambria Math"/>
+            <w:sz w:val="28"/>
+            <w:szCs w:val="28"/>
+          </w:rPr>
+          <m:t>openm</m:t>
+        </m:r>
+        <m:sSub>
+          <m:sSubPr>
+            <m:ctrlPr>
+              <w:rPr>
+                <w:rFonts w:ascii="Cambria Math" w:hAnsi="Cambria Math"/>
+                <w:i/>
+                <w:sz w:val="28"/>
+                <w:szCs w:val="28"/>
+              </w:rPr>
+            </m:ctrlPr>
+          </m:sSubPr>
+          <m:e>
+            <m:r>
+              <w:rPr>
+                <w:rFonts w:ascii="Cambria Math" w:hAnsi="Cambria Math"/>
+                <w:sz w:val="28"/>
+                <w:szCs w:val="28"/>
+              </w:rPr>
+              <m:t>p</m:t>
+            </m:r>
+          </m:e>
+          <m:sub>
+            <m:r>
+              <w:rPr>
+                <w:rFonts w:ascii="Cambria Math" w:hAnsi="Cambria Math"/>
+                <w:sz w:val="28"/>
+                <w:szCs w:val="28"/>
+              </w:rPr>
+              <m:t>procs</m:t>
+            </m:r>
+          </m:sub>
+        </m:sSub>
+      </m:oMath>
+      <w:r>
+        <w:rPr>
+          <w:rFonts w:eastAsiaTheme="minorEastAsia" w:hint="cs"/>
+          <w:sz w:val="28"/>
+          <w:szCs w:val="28"/>
+          <w:rtl/>
+        </w:rPr>
+        <w:t xml:space="preserve"> </w:t>
+      </w:r>
+      <w:r>
+        <w:rPr>
+          <w:rFonts w:eastAsiaTheme="minorEastAsia"/>
+          <w:sz w:val="28"/>
+          <w:szCs w:val="28"/>
+          <w:rtl/>
+        </w:rPr>
+        <w:t>–</w:t>
+      </w:r>
+      <w:r>
+        <w:rPr>
+          <w:rFonts w:eastAsiaTheme="minorEastAsia" w:hint="cs"/>
+          <w:sz w:val="28"/>
+          <w:szCs w:val="28"/>
+          <w:rtl/>
+        </w:rPr>
+        <w:t xml:space="preserve"> מספר תהליכי ה-</w:t>
+      </w:r>
+      <w:r>
+        <w:rPr>
+          <w:rFonts w:eastAsiaTheme="minorEastAsia"/>
+          <w:sz w:val="28"/>
+          <w:szCs w:val="28"/>
+        </w:rPr>
+        <w:t>OpenMP</w:t>
+      </w:r>
     </w:p>
     <w:p>
       <w:pPr>
@@ -3136,11 +3571,71 @@
         <w:bidi/>
         <w:spacing w:before="240" w:line="276" w:lineRule="auto"/>
         <w:rPr>
-          <w:sz w:val="28"/>
-          <w:szCs w:val="28"/>
-          <w:rtl/>
-        </w:rPr>
-      </w:pPr>
+          <w:rFonts w:hint="cs"/>
+          <w:sz w:val="28"/>
+          <w:szCs w:val="28"/>
+          <w:rtl/>
+        </w:rPr>
+      </w:pPr>
+      <w:r>
+        <w:rPr>
+          <w:rFonts w:hint="cs"/>
+          <w:sz w:val="28"/>
+          <w:szCs w:val="28"/>
+          <w:rtl/>
+        </w:rPr>
+        <w:t>חלוקה זו מתרחשת מכיוון שהחישוב של כל עמודת הסתברות הבאה מתחלק בין כל תהליכי ה-</w:t>
+      </w:r>
+      <w:r>
+        <w:rPr>
+          <w:rFonts w:hint="cs"/>
+          <w:sz w:val="28"/>
+          <w:szCs w:val="28"/>
+        </w:rPr>
+        <w:t>MPI</w:t>
+      </w:r>
+      <w:r>
+        <w:rPr>
+          <w:rFonts w:hint="cs"/>
+          <w:sz w:val="28"/>
+          <w:szCs w:val="28"/>
+          <w:rtl/>
+        </w:rPr>
+        <w:t xml:space="preserve">, ובנוסף כל תהליך </w:t>
+      </w:r>
+      <w:r>
+        <w:rPr>
+          <w:rFonts w:hint="cs"/>
+          <w:sz w:val="28"/>
+          <w:szCs w:val="28"/>
+        </w:rPr>
+        <w:t>MPI</w:t>
+      </w:r>
+      <w:r>
+        <w:rPr>
+          <w:rFonts w:hint="cs"/>
+          <w:sz w:val="28"/>
+          <w:szCs w:val="28"/>
+          <w:rtl/>
+        </w:rPr>
+        <w:t xml:space="preserve"> מפעיל תהליכי </w:t>
+      </w:r>
+      <w:r>
+        <w:rPr>
+          <w:sz w:val="28"/>
+          <w:szCs w:val="28"/>
+        </w:rPr>
+        <w:t>OpenMP</w:t>
+      </w:r>
+      <w:r>
+        <w:rPr>
+          <w:rFonts w:hint="cs"/>
+          <w:sz w:val="28"/>
+          <w:szCs w:val="28"/>
+          <w:rtl/>
+        </w:rPr>
+        <w:t>.</w:t>
+      </w:r>
     </w:p>
     <w:p>
       <w:pPr>
@@ -3148,9 +3643,9 @@
         <w:bidi/>
         <w:spacing w:before="240" w:line="276" w:lineRule="auto"/>
         <w:rPr>
-          <w:sz w:val="28"/>
-          <w:szCs w:val="28"/>
-          <w:rtl/>
+          <w:rFonts w:hint="cs"/>
+          <w:sz w:val="28"/>
+          <w:szCs w:val="28"/>
         </w:rPr>
       </w:pPr>
     </w:p>
@@ -3160,11 +3655,54 @@
         <w:bidi/>
         <w:spacing w:before="240" w:line="276" w:lineRule="auto"/>
         <w:rPr>
-          <w:sz w:val="28"/>
-          <w:szCs w:val="28"/>
-          <w:rtl/>
-        </w:rPr>
-      </w:pPr>
+          <w:rFonts w:hint="cs"/>
+          <w:sz w:val="28"/>
+          <w:szCs w:val="28"/>
+          <w:rtl/>
+        </w:rPr>
+      </w:pPr>
+      <w:r>
+        <w:rPr>
+          <w:rFonts w:hint="cs"/>
+          <w:sz w:val="28"/>
+          <w:szCs w:val="28"/>
+          <w:rtl/>
+        </w:rPr>
+        <w:t>אך מכיוון שמס' התהליכים גם של ה-</w:t>
+      </w:r>
+      <w:r>
+        <w:rPr>
+          <w:rFonts w:hint="cs"/>
+          <w:sz w:val="28"/>
+          <w:szCs w:val="28"/>
+        </w:rPr>
+        <w:t>MPI</w:t>
+      </w:r>
+      <w:r>
+        <w:rPr>
+          <w:rFonts w:hint="cs"/>
+          <w:sz w:val="28"/>
+          <w:szCs w:val="28"/>
+          <w:rtl/>
+        </w:rPr>
+        <w:t xml:space="preserve"> וגם של ה-</w:t>
+      </w:r>
+      <w:r>
+        <w:rPr>
+          <w:sz w:val="28"/>
+          <w:szCs w:val="28"/>
+        </w:rPr>
+        <w:t>OpenMP</w:t>
+      </w:r>
+      <w:r>
+        <w:rPr>
+          <w:rFonts w:hint="cs"/>
+          <w:sz w:val="28"/>
+          <w:szCs w:val="28"/>
+          <w:rtl/>
+        </w:rPr>
+        <w:t xml:space="preserve"> הוא קבוע וקטן יחסית, ניתן לא להתחשב בו, ולכן הסיבוכיות הסופית היא:</w:t>
+      </w:r>
     </w:p>
     <w:p>
       <w:pPr>
@@ -3177,6 +3715,93 @@
           <w:rtl/>
         </w:rPr>
       </w:pPr>
+      <w:r>
+        <w:rPr>
+          <w:noProof/>
+          <w:sz w:val="28"/>
+          <w:szCs w:val="28"/>
+          <w:rtl/>
+        </w:rPr>
+        <mc:AlternateContent>
+          <mc:Choice Requires="wps">
+            <w:drawing>
+              <wp:anchor distT="0" distB="0" distL="114300" distR="114300" simplePos="0" relativeHeight="251660288" behindDoc="0" locked="0" layoutInCell="1" allowOverlap="1">
+                <wp:simplePos x="0" y="0"/>
+                <wp:positionH relativeFrom="column">
+                  <wp:posOffset>2087245</wp:posOffset>
+                </wp:positionH>
+                <wp:positionV relativeFrom="paragraph">
+                  <wp:posOffset>113665</wp:posOffset>
+                </wp:positionV>
+                <wp:extent cx="1397480" cy="586596"/>
+                <wp:effectExtent l="19050" t="19050" r="12700" b="23495"/>
+                <wp:wrapNone/>
+                <wp:docPr id="2" name="Rectangle 2"/>
+                <wp:cNvGraphicFramePr/>
+                <a:graphic xmlns:a="http://schemas.openxmlformats.org/drawingml/2006/main">
+                  <a:graphicData uri="http://schemas.microsoft.com/office/word/2010/wordprocessingShape">
+                    <wps:wsp>
+                      <wps:cNvSpPr/>
+                      <wps:spPr>
+                        <a:xfrm>
+                          <a:off x="0" y="0"/>
+                          <a:ext cx="1397480" cy="586596"/>
+                        </a:xfrm>
+                        <a:prstGeom prst="rect">
+                          <a:avLst/>
+                        </a:prstGeom>
+                        <a:noFill/>
+                        <a:ln w="28575" cmpd="tri">
+                          <a:solidFill>
+                            <a:schemeClr val="accent1">
+                              <a:lumMod val="75000"/>
+                            </a:schemeClr>
+                          </a:solidFill>
+                        </a:ln>
+                      </wps:spPr>
+                      <wps:style>
+                        <a:lnRef idx="2">
+                          <a:schemeClr val="accent1">
+                            <a:shade val="50000"/>
+                          </a:schemeClr>
+                        </a:lnRef>
+                        <a:fillRef idx="1">
+                          <a:schemeClr val="accent1"/>
+                        </a:fillRef>
+                        <a:effectRef idx="0">
+                          <a:schemeClr val="accent1"/>
+                        </a:effectRef>
+                        <a:fontRef idx="minor">
+                          <a:schemeClr val="lt1"/>
+                        </a:fontRef>
+                      </wps:style>
+                      <wps:bodyPr rot="0" spcFirstLastPara="0" vertOverflow="overflow" horzOverflow="overflow" vert="horz" wrap="square" lIns="91440" tIns="45720" rIns="91440" bIns="45720" numCol="1" spcCol="0" rtlCol="0" fromWordArt="0" anchor="ctr" anchorCtr="0" forceAA="0" compatLnSpc="1">
+                        <a:prstTxWarp prst="textNoShape">
+                          <a:avLst/>
+                        </a:prstTxWarp>
+                        <a:noAutofit/>
+                      </wps:bodyPr>
+                    </wps:wsp>
+                  </a:graphicData>
+                </a:graphic>
+                <wp14:sizeRelH relativeFrom="margin">
+                  <wp14:pctWidth>0</wp14:pctWidth>
+                </wp14:sizeRelH>
+                <wp14:sizeRelV relativeFrom="margin">
+                  <wp14:pctHeight>0</wp14:pctHeight>
+                </wp14:sizeRelV>
+              </wp:anchor>
+            </w:drawing>
+          </mc:Choice>
+          <mc:Fallback>
+            <w:pict>
+              <v:rect w14:anchorId="7D083316" id="Rectangle 2" o:spid="_x0000_s1026" style="position:absolute;margin-left:164.35pt;margin-top:8.95pt;width:110.05pt;height:46.2pt;z-index:251660288;visibility:visible;mso-wrap-style:square;mso-width-percent:0;mso-height-percent:0;mso-wrap-distance-left:9pt;mso-wrap-distance-top:0;mso-wrap-distance-right:9pt;mso-wrap-distance-bottom:0;mso-position-horizontal:absolute;mso-position-horizontal-relative:text;mso-position-vertical:absolute;mso-position-vertical-relative:text;mso-width-percent:0;mso-height-percent:0;mso-width-relative:margin;mso-height-relative:margin;v-text-anchor:middle" o:gfxdata="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" filled="f" strokecolor="#2e74b5 [2404]" strokeweight="2.25pt">
+                <v:stroke linestyle="thickBetweenThin"/>
+              </v:rect>
+            </w:pict>
+          </mc:Fallback>
+        </mc:AlternateContent>
+      </w:r>
     </w:p>
     <w:p>
       <w:pPr>
@@ -3184,107 +3809,63 @@
         <w:bidi/>
         <w:spacing w:before="240" w:line="276" w:lineRule="auto"/>
         <w:rPr>
-          <w:sz w:val="28"/>
-          <w:szCs w:val="28"/>
-          <w:rtl/>
-        </w:rPr>
-      </w:pPr>
-    </w:p>
-    <w:p>
-      <w:pPr>
-        <w:pStyle w:val="ListParagraph"/>
-        <w:bidi/>
-        <w:spacing w:before="240" w:line="276" w:lineRule="auto"/>
-        <w:rPr>
-          <w:sz w:val="28"/>
-          <w:szCs w:val="28"/>
-          <w:rtl/>
-        </w:rPr>
-      </w:pPr>
-    </w:p>
-    <w:p>
-      <w:pPr>
-        <w:pStyle w:val="ListParagraph"/>
-        <w:bidi/>
-        <w:spacing w:before="240" w:line="276" w:lineRule="auto"/>
-        <w:rPr>
-          <w:sz w:val="28"/>
-          <w:szCs w:val="28"/>
-          <w:rtl/>
-        </w:rPr>
-      </w:pPr>
-    </w:p>
-    <w:p>
-      <w:pPr>
-        <w:pStyle w:val="ListParagraph"/>
-        <w:bidi/>
-        <w:spacing w:before="240" w:line="276" w:lineRule="auto"/>
-        <w:rPr>
-          <w:sz w:val="28"/>
-          <w:szCs w:val="28"/>
-          <w:rtl/>
-        </w:rPr>
-      </w:pPr>
-    </w:p>
-    <w:p>
-      <w:pPr>
-        <w:pStyle w:val="ListParagraph"/>
-        <w:bidi/>
-        <w:spacing w:before="240" w:line="276" w:lineRule="auto"/>
-        <w:rPr>
-          <w:sz w:val="28"/>
-          <w:szCs w:val="28"/>
-          <w:rtl/>
-        </w:rPr>
-      </w:pPr>
-    </w:p>
-    <w:p>
-      <w:pPr>
-        <w:pStyle w:val="ListParagraph"/>
-        <w:bidi/>
-        <w:spacing w:before="240" w:line="276" w:lineRule="auto"/>
-        <w:rPr>
-          <w:sz w:val="28"/>
-          <w:szCs w:val="28"/>
-          <w:rtl/>
-        </w:rPr>
-      </w:pPr>
-    </w:p>
-    <w:p>
-      <w:pPr>
-        <w:pStyle w:val="ListParagraph"/>
-        <w:bidi/>
-        <w:spacing w:before="240" w:line="276" w:lineRule="auto"/>
-        <w:rPr>
-          <w:sz w:val="28"/>
-          <w:szCs w:val="28"/>
-          <w:rtl/>
-        </w:rPr>
-      </w:pPr>
-    </w:p>
-    <w:p>
-      <w:pPr>
-        <w:pStyle w:val="ListParagraph"/>
-        <w:bidi/>
-        <w:spacing w:before="240" w:line="276" w:lineRule="auto"/>
-        <w:rPr>
-          <w:sz w:val="28"/>
-          <w:szCs w:val="28"/>
-          <w:rtl/>
-        </w:rPr>
-      </w:pPr>
-    </w:p>
-    <w:p>
-      <w:pPr>
-        <w:pStyle w:val="ListParagraph"/>
-        <w:bidi/>
-        <w:spacing w:before="240" w:line="276" w:lineRule="auto"/>
-        <w:rPr>
-          <w:sz w:val="28"/>
-          <w:szCs w:val="28"/>
-          <w:rtl/>
-        </w:rPr>
-      </w:pPr>
+          <w:sz w:val="40"/>
+          <w:szCs w:val="40"/>
+          <w:rtl/>
+        </w:rPr>
+      </w:pPr>
+      <m:oMathPara>
+        <m:oMath>
+          <m:r>
+            <w:rPr>
+              <w:rFonts w:ascii="Cambria Math" w:hAnsi="Cambria Math"/>
+              <w:sz w:val="40"/>
+              <w:szCs w:val="40"/>
+            </w:rPr>
+            <m:t>O(K*</m:t>
+          </m:r>
+          <m:sSup>
+            <m:sSupPr>
+              <m:ctrlPr>
+                <w:rPr>
+                  <w:rFonts w:ascii="Cambria Math" w:hAnsi="Cambria Math"/>
+                  <w:i/>
+                  <w:sz w:val="40"/>
+                  <w:szCs w:val="40"/>
+                </w:rPr>
+              </m:ctrlPr>
+            </m:sSupPr>
+            <m:e>
+              <m:r>
+                <w:rPr>
+                  <w:rFonts w:ascii="Cambria Math" w:hAnsi="Cambria Math"/>
+                  <w:sz w:val="40"/>
+                  <w:szCs w:val="40"/>
+                </w:rPr>
+                <m:t>N</m:t>
+              </m:r>
+            </m:e>
+            <m:sup>
+              <m:r>
+                <w:rPr>
+                  <w:rFonts w:ascii="Cambria Math" w:hAnsi="Cambria Math"/>
+                  <w:sz w:val="40"/>
+                  <w:szCs w:val="40"/>
+                </w:rPr>
+                <m:t>2</m:t>
+              </m:r>
+            </m:sup>
+          </m:sSup>
+          <m:r>
+            <w:rPr>
+              <w:rFonts w:ascii="Cambria Math" w:hAnsi="Cambria Math"/>
+              <w:sz w:val="40"/>
+              <w:szCs w:val="40"/>
+            </w:rPr>
+            <m:t>)</m:t>
+          </m:r>
+        </m:oMath>
+      </m:oMathPara>
     </w:p>
     <w:p>
       <w:pPr>
@@ -5716,7 +6297,7 @@
 </file>
 
 <file path=customXml/itemProps1.xml><?xml version="1.0" encoding="utf-8"?>
-<ds:datastoreItem xmlns:ds="http://schemas.openxmlformats.org/officeDocument/2006/customXml" ds:itemID="{1C98705F-754C-411E-8BF6-CAAA2D22E9BE}">
+<ds:datastoreItem xmlns:ds="http://schemas.openxmlformats.org/officeDocument/2006/customXml" ds:itemID="{9420D32D-9EC4-4082-8489-E3587FC93C33}">
   <ds:schemaRefs>
     <ds:schemaRef ds:uri="http://schemas.openxmlformats.org/officeDocument/2006/bibliography"/>
   </ds:schemaRefs>

</xml_diff>